<commit_message>
report pdf version upload
</commit_message>
<xml_diff>
--- a/HW2/Team13_Homework2.docx
+++ b/HW2/Team13_Homework2.docx
@@ -92,41 +92,6 @@
           <w:b/>
           <w:sz w:val="28"/>
           <w:szCs w:val="28"/>
-        </w:rPr>
-      </w:r>
-      <w:r>
-        <w:rPr>
-          <w:b/>
-          <w:sz w:val="28"/>
-          <w:szCs w:val="28"/>
-        </w:rPr>
-      </w:r>
-      <w:r>
-        <w:rPr>
-          <w:b/>
-          <w:sz w:val="28"/>
-          <w:szCs w:val="28"/>
-        </w:rPr>
-      </w:r>
-      <w:r>
-        <w:rPr>
-          <w:b/>
-          <w:sz w:val="28"/>
-          <w:szCs w:val="28"/>
-        </w:rPr>
-      </w:r>
-      <w:r>
-        <w:rPr>
-          <w:b/>
-          <w:sz w:val="28"/>
-          <w:szCs w:val="28"/>
-        </w:rPr>
-      </w:r>
-      <w:r>
-        <w:rPr>
-          <w:b/>
-          <w:sz w:val="28"/>
-          <w:szCs w:val="28"/>
           <w:rtl w:val="0"/>
         </w:rPr>
         <w:t xml:space="preserve">          </w:t>
@@ -153,7 +118,7 @@
     </w:p>
     <w:tbl>
       <w:tblPr>
-        <w:tblStyle w:val="825"/>
+        <w:tblStyle w:val="841"/>
         <w:tblW w:w="6888" w:type="dxa"/>
         <w:tblInd w:w="1140" w:type="dxa"/>
         <w:tblBorders>
@@ -465,7 +430,6 @@
           <w:szCs w:val="28"/>
         </w:rPr>
       </w:pPr>
-      <w:r/>
       <w:r>
         <w:rPr>
           <w:b/>
@@ -486,18 +450,12 @@
       </w:r>
       <w:r>
         <w:rPr>
-          <w:sz w:val="24"/>
-          <w:szCs w:val="24"/>
-        </w:rPr>
-      </w:r>
-      <w:r/>
-      <w:r>
-        <w:rPr>
           <w:b/>
           <w:sz w:val="28"/>
           <w:szCs w:val="28"/>
         </w:rPr>
       </w:r>
+      <w:r/>
     </w:p>
     <w:p>
       <w:pPr>
@@ -530,19 +488,11 @@
       </w:r>
       <w:r>
         <w:rPr>
-          <w:b/>
-          <w:bCs/>
-          <w:sz w:val="20"/>
-          <w:szCs w:val="20"/>
-          <w14:ligatures w14:val="none"/>
-        </w:rPr>
-      </w:r>
-      <w:r>
-        <w:rPr>
           <w:sz w:val="20"/>
           <w:szCs w:val="20"/>
         </w:rPr>
       </w:r>
+      <w:r/>
     </w:p>
     <w:p>
       <w:pPr>
@@ -579,7 +529,7 @@
     </w:p>
     <w:p>
       <w:pPr>
-        <w:pStyle w:val="656"/>
+        <w:pStyle w:val="672"/>
         <w:numPr>
           <w:ilvl w:val="0"/>
           <w:numId w:val="10"/>
@@ -618,7 +568,7 @@
     </w:p>
     <w:p>
       <w:pPr>
-        <w:pStyle w:val="656"/>
+        <w:pStyle w:val="672"/>
         <w:numPr>
           <w:ilvl w:val="0"/>
           <w:numId w:val="10"/>
@@ -655,7 +605,7 @@
     </w:p>
     <w:tbl>
       <w:tblPr>
-        <w:tblStyle w:val="671"/>
+        <w:tblStyle w:val="687"/>
         <w:tblW w:w="0" w:type="auto"/>
         <w:tblInd w:w="119" w:type="dxa"/>
         <w:tblLayout w:type="fixed"/>
@@ -1465,31 +1415,6 @@
         </w:rPr>
       </w:r>
       <w:r/>
-      <w:r>
-        <w:rPr>
-          <w:color w:val="404040"/>
-          <w:sz w:val="20"/>
-          <w:szCs w:val="20"/>
-          <w:highlight w:val="none"/>
-        </w:rPr>
-      </w:r>
-      <w:r>
-        <w:rPr>
-          <w:color w:val="404040"/>
-          <w:sz w:val="20"/>
-          <w:szCs w:val="20"/>
-          <w:highlight w:val="none"/>
-        </w:rPr>
-      </w:r>
-      <w:r/>
-      <w:r>
-        <w:rPr>
-          <w:color w:val="000000" w:themeColor="text1"/>
-          <w:sz w:val="20"/>
-          <w:szCs w:val="20"/>
-          <w:highlight w:val="none"/>
-        </w:rPr>
-      </w:r>
     </w:p>
     <w:p>
       <w:pPr>
@@ -1518,10 +1443,11 @@
           <w:highlight w:val="none"/>
         </w:rPr>
       </w:r>
+      <w:r/>
     </w:p>
     <w:tbl>
       <w:tblPr>
-        <w:tblStyle w:val="671"/>
+        <w:tblStyle w:val="687"/>
         <w:tblW w:w="0" w:type="auto"/>
         <w:tblInd w:w="119" w:type="dxa"/>
         <w:tblLayout w:type="fixed"/>
@@ -1998,7 +1924,7 @@
     </w:p>
     <w:tbl>
       <w:tblPr>
-        <w:tblStyle w:val="671"/>
+        <w:tblStyle w:val="687"/>
         <w:tblW w:w="0" w:type="auto"/>
         <w:tblInd w:w="119" w:type="dxa"/>
         <w:tblLayout w:type="fixed"/>
@@ -2332,17 +2258,23 @@
         <w:jc w:val="left"/>
         <w:spacing w:after="200" w:line="276" w:lineRule="auto"/>
         <w:rPr>
+          <w:sz w:val="20"/>
+          <w:szCs w:val="20"/>
           <w:highlight w:val="none"/>
         </w:rPr>
       </w:pPr>
       <w:r>
         <w:rPr>
+          <w:sz w:val="20"/>
+          <w:szCs w:val="20"/>
           <w:highlight w:val="none"/>
           <w:rtl w:val="0"/>
         </w:rPr>
       </w:r>
       <w:r>
         <w:rPr>
+          <w:sz w:val="20"/>
+          <w:szCs w:val="20"/>
           <w:highlight w:val="none"/>
           <w:rtl w:val="0"/>
         </w:rPr>
@@ -2350,31 +2282,33 @@
       </w:r>
       <w:r>
         <w:rPr>
+          <w:sz w:val="20"/>
+          <w:szCs w:val="20"/>
+          <w:highlight w:val="none"/>
+          <w:rtl w:val="0"/>
+        </w:rPr>
+        <w:t xml:space="preserve">As we had to create a model with less than 2</w:t>
+      </w:r>
+      <w:r>
+        <w:rPr>
+          <w:sz w:val="20"/>
+          <w:szCs w:val="20"/>
+          <w:highlight w:val="none"/>
+          <w:rtl w:val="0"/>
+        </w:rPr>
+        <w:t xml:space="preserve">5kB size, we adopted a really aggressive parameter for the width scaling and used tensorboard - hparams to fine tune the model to a minimum. This allows us to achieve a tflite size of the model of 24.7kB and also reduced the latency to meet the constraint.</w:t>
+      </w:r>
+      <w:r>
+        <w:rPr>
+          <w:sz w:val="20"/>
+          <w:szCs w:val="20"/>
           <w:highlight w:val="none"/>
         </w:rPr>
       </w:r>
       <w:r>
         <w:rPr>
-          <w:highlight w:val="none"/>
-          <w:rtl w:val="0"/>
-        </w:rPr>
-      </w:r>
-      <w:r>
-        <w:rPr>
-          <w:highlight w:val="none"/>
-          <w:rtl w:val="0"/>
-        </w:rPr>
-        <w:t xml:space="preserve">As we had to create a model with less than 25kB size, we adopted a really aggressive parameter for the width scaling and used tensorboard - hparams to fine tune the model to a minimum. This allows us to achieve a tflite size of the model of 24.7kB and also reduced the latency to meet the constraint.</w:t>
-      </w:r>
-      <w:r>
-        <w:rPr>
-          <w:highlight w:val="none"/>
-        </w:rPr>
-      </w:r>
-      <w:r/>
-      <w:r>
-        <w:rPr>
-          <w:highlight w:val="none"/>
+          <w:sz w:val="20"/>
+          <w:szCs w:val="20"/>
         </w:rPr>
       </w:r>
     </w:p>
@@ -2404,6 +2338,7 @@
           <w:szCs w:val="20"/>
         </w:rPr>
       </w:r>
+      <w:r/>
     </w:p>
     <w:p>
       <w:pPr>
@@ -2442,7 +2377,7 @@
     </w:p>
     <w:p>
       <w:pPr>
-        <w:pStyle w:val="656"/>
+        <w:pStyle w:val="672"/>
         <w:numPr>
           <w:ilvl w:val="0"/>
           <w:numId w:val="2"/>
@@ -2474,7 +2409,7 @@
     </w:p>
     <w:p>
       <w:pPr>
-        <w:pStyle w:val="656"/>
+        <w:pStyle w:val="672"/>
         <w:numPr>
           <w:ilvl w:val="0"/>
           <w:numId w:val="2"/>
@@ -2506,7 +2441,7 @@
     </w:p>
     <w:p>
       <w:pPr>
-        <w:pStyle w:val="656"/>
+        <w:pStyle w:val="672"/>
         <w:numPr>
           <w:ilvl w:val="0"/>
           <w:numId w:val="2"/>
@@ -2538,7 +2473,7 @@
     </w:p>
     <w:p>
       <w:pPr>
-        <w:pStyle w:val="656"/>
+        <w:pStyle w:val="672"/>
         <w:numPr>
           <w:ilvl w:val="0"/>
           <w:numId w:val="2"/>
@@ -2570,7 +2505,7 @@
     </w:p>
     <w:p>
       <w:pPr>
-        <w:pStyle w:val="656"/>
+        <w:pStyle w:val="672"/>
         <w:numPr>
           <w:ilvl w:val="0"/>
           <w:numId w:val="2"/>
@@ -4042,9 +3977,9 @@
     <w:lsdException w:name="Bibliography" w:uiPriority="37"/>
     <w:lsdException w:name="TOC Heading" w:uiPriority="39" w:qFormat="1"/>
   </w:latentStyles>
-  <w:style w:type="character" w:styleId="644">
+  <w:style w:type="character" w:styleId="660">
     <w:name w:val="Heading 1 Char"/>
-    <w:link w:val="817"/>
+    <w:link w:val="833"/>
     <w:uiPriority w:val="9"/>
     <w:rPr>
       <w:rFonts w:ascii="Arial" w:hAnsi="Arial" w:eastAsia="Arial" w:cs="Arial"/>
@@ -4052,18 +3987,18 @@
       <w:szCs w:val="40"/>
     </w:rPr>
   </w:style>
-  <w:style w:type="character" w:styleId="645">
+  <w:style w:type="character" w:styleId="661">
     <w:name w:val="Heading 2 Char"/>
-    <w:link w:val="818"/>
+    <w:link w:val="834"/>
     <w:uiPriority w:val="9"/>
     <w:rPr>
       <w:rFonts w:ascii="Arial" w:hAnsi="Arial" w:eastAsia="Arial" w:cs="Arial"/>
       <w:sz w:val="34"/>
     </w:rPr>
   </w:style>
-  <w:style w:type="character" w:styleId="646">
+  <w:style w:type="character" w:styleId="662">
     <w:name w:val="Heading 3 Char"/>
-    <w:link w:val="819"/>
+    <w:link w:val="835"/>
     <w:uiPriority w:val="9"/>
     <w:rPr>
       <w:rFonts w:ascii="Arial" w:hAnsi="Arial" w:eastAsia="Arial" w:cs="Arial"/>
@@ -4071,9 +4006,9 @@
       <w:szCs w:val="30"/>
     </w:rPr>
   </w:style>
-  <w:style w:type="character" w:styleId="647">
+  <w:style w:type="character" w:styleId="663">
     <w:name w:val="Heading 4 Char"/>
-    <w:link w:val="820"/>
+    <w:link w:val="836"/>
     <w:uiPriority w:val="9"/>
     <w:rPr>
       <w:rFonts w:ascii="Arial" w:hAnsi="Arial" w:eastAsia="Arial" w:cs="Arial"/>
@@ -4083,9 +4018,9 @@
       <w:szCs w:val="26"/>
     </w:rPr>
   </w:style>
-  <w:style w:type="character" w:styleId="648">
+  <w:style w:type="character" w:styleId="664">
     <w:name w:val="Heading 5 Char"/>
-    <w:link w:val="821"/>
+    <w:link w:val="837"/>
     <w:uiPriority w:val="9"/>
     <w:rPr>
       <w:rFonts w:ascii="Arial" w:hAnsi="Arial" w:eastAsia="Arial" w:cs="Arial"/>
@@ -4095,9 +4030,9 @@
       <w:szCs w:val="24"/>
     </w:rPr>
   </w:style>
-  <w:style w:type="character" w:styleId="649">
+  <w:style w:type="character" w:styleId="665">
     <w:name w:val="Heading 6 Char"/>
-    <w:link w:val="822"/>
+    <w:link w:val="838"/>
     <w:uiPriority w:val="9"/>
     <w:rPr>
       <w:rFonts w:ascii="Arial" w:hAnsi="Arial" w:eastAsia="Arial" w:cs="Arial"/>
@@ -4107,11 +4042,11 @@
       <w:szCs w:val="22"/>
     </w:rPr>
   </w:style>
-  <w:style w:type="paragraph" w:styleId="650">
+  <w:style w:type="paragraph" w:styleId="666">
     <w:name w:val="Heading 7"/>
-    <w:basedOn w:val="815"/>
-    <w:next w:val="815"/>
-    <w:link w:val="651"/>
+    <w:basedOn w:val="831"/>
+    <w:next w:val="831"/>
+    <w:link w:val="667"/>
     <w:uiPriority w:val="9"/>
     <w:unhideWhenUsed/>
     <w:qFormat/>
@@ -4131,9 +4066,9 @@
       <w:szCs w:val="22"/>
     </w:rPr>
   </w:style>
-  <w:style w:type="character" w:styleId="651">
+  <w:style w:type="character" w:styleId="667">
     <w:name w:val="Heading 7 Char"/>
-    <w:link w:val="650"/>
+    <w:link w:val="666"/>
     <w:uiPriority w:val="9"/>
     <w:rPr>
       <w:rFonts w:ascii="Arial" w:hAnsi="Arial" w:eastAsia="Arial" w:cs="Arial"/>
@@ -4145,11 +4080,11 @@
       <w:szCs w:val="22"/>
     </w:rPr>
   </w:style>
-  <w:style w:type="paragraph" w:styleId="652">
+  <w:style w:type="paragraph" w:styleId="668">
     <w:name w:val="Heading 8"/>
-    <w:basedOn w:val="815"/>
-    <w:next w:val="815"/>
-    <w:link w:val="653"/>
+    <w:basedOn w:val="831"/>
+    <w:next w:val="831"/>
+    <w:link w:val="669"/>
     <w:uiPriority w:val="9"/>
     <w:unhideWhenUsed/>
     <w:qFormat/>
@@ -4167,9 +4102,9 @@
       <w:szCs w:val="22"/>
     </w:rPr>
   </w:style>
-  <w:style w:type="character" w:styleId="653">
+  <w:style w:type="character" w:styleId="669">
     <w:name w:val="Heading 8 Char"/>
-    <w:link w:val="652"/>
+    <w:link w:val="668"/>
     <w:uiPriority w:val="9"/>
     <w:rPr>
       <w:rFonts w:ascii="Arial" w:hAnsi="Arial" w:eastAsia="Arial" w:cs="Arial"/>
@@ -4179,11 +4114,11 @@
       <w:szCs w:val="22"/>
     </w:rPr>
   </w:style>
-  <w:style w:type="paragraph" w:styleId="654">
+  <w:style w:type="paragraph" w:styleId="670">
     <w:name w:val="Heading 9"/>
-    <w:basedOn w:val="815"/>
-    <w:next w:val="815"/>
-    <w:link w:val="655"/>
+    <w:basedOn w:val="831"/>
+    <w:next w:val="831"/>
+    <w:link w:val="671"/>
     <w:uiPriority w:val="9"/>
     <w:unhideWhenUsed/>
     <w:qFormat/>
@@ -4201,9 +4136,9 @@
       <w:szCs w:val="21"/>
     </w:rPr>
   </w:style>
-  <w:style w:type="character" w:styleId="655">
+  <w:style w:type="character" w:styleId="671">
     <w:name w:val="Heading 9 Char"/>
-    <w:link w:val="654"/>
+    <w:link w:val="670"/>
     <w:uiPriority w:val="9"/>
     <w:rPr>
       <w:rFonts w:ascii="Arial" w:hAnsi="Arial" w:eastAsia="Arial" w:cs="Arial"/>
@@ -4213,9 +4148,9 @@
       <w:szCs w:val="21"/>
     </w:rPr>
   </w:style>
-  <w:style w:type="paragraph" w:styleId="656">
+  <w:style w:type="paragraph" w:styleId="672">
     <w:name w:val="List Paragraph"/>
-    <w:basedOn w:val="815"/>
+    <w:basedOn w:val="831"/>
     <w:uiPriority w:val="34"/>
     <w:qFormat/>
     <w:pPr>
@@ -4223,7 +4158,7 @@
       <w:ind w:left="720"/>
     </w:pPr>
   </w:style>
-  <w:style w:type="table" w:styleId="657">
+  <w:style w:type="table" w:styleId="673">
     <w:name w:val="Normal Table"/>
     <w:uiPriority w:val="99"/>
     <w:semiHidden/>
@@ -4238,7 +4173,7 @@
       </w:tblCellMar>
     </w:tblPr>
   </w:style>
-  <w:style w:type="paragraph" w:styleId="658">
+  <w:style w:type="paragraph" w:styleId="674">
     <w:name w:val="No Spacing"/>
     <w:uiPriority w:val="1"/>
     <w:qFormat/>
@@ -4246,29 +4181,29 @@
       <w:spacing w:before="0" w:after="0" w:line="240" w:lineRule="auto"/>
     </w:pPr>
   </w:style>
-  <w:style w:type="character" w:styleId="659">
+  <w:style w:type="character" w:styleId="675">
     <w:name w:val="Title Char"/>
-    <w:link w:val="823"/>
+    <w:link w:val="839"/>
     <w:uiPriority w:val="10"/>
     <w:rPr>
       <w:sz w:val="48"/>
       <w:szCs w:val="48"/>
     </w:rPr>
   </w:style>
-  <w:style w:type="character" w:styleId="660">
+  <w:style w:type="character" w:styleId="676">
     <w:name w:val="Subtitle Char"/>
-    <w:link w:val="824"/>
+    <w:link w:val="840"/>
     <w:uiPriority w:val="11"/>
     <w:rPr>
       <w:sz w:val="24"/>
       <w:szCs w:val="24"/>
     </w:rPr>
   </w:style>
-  <w:style w:type="paragraph" w:styleId="661">
+  <w:style w:type="paragraph" w:styleId="677">
     <w:name w:val="Quote"/>
-    <w:basedOn w:val="815"/>
-    <w:next w:val="815"/>
-    <w:link w:val="662"/>
+    <w:basedOn w:val="831"/>
+    <w:next w:val="831"/>
+    <w:link w:val="678"/>
     <w:uiPriority w:val="29"/>
     <w:qFormat/>
     <w:pPr>
@@ -4278,19 +4213,19 @@
       <w:i/>
     </w:rPr>
   </w:style>
-  <w:style w:type="character" w:styleId="662">
+  <w:style w:type="character" w:styleId="678">
     <w:name w:val="Quote Char"/>
-    <w:link w:val="661"/>
+    <w:link w:val="677"/>
     <w:uiPriority w:val="29"/>
     <w:rPr>
       <w:i/>
     </w:rPr>
   </w:style>
-  <w:style w:type="paragraph" w:styleId="663">
+  <w:style w:type="paragraph" w:styleId="679">
     <w:name w:val="Intense Quote"/>
-    <w:basedOn w:val="815"/>
-    <w:next w:val="815"/>
-    <w:link w:val="664"/>
+    <w:basedOn w:val="831"/>
+    <w:next w:val="831"/>
+    <w:link w:val="680"/>
     <w:uiPriority w:val="30"/>
     <w:qFormat/>
     <w:pPr>
@@ -4308,18 +4243,18 @@
       <w:i/>
     </w:rPr>
   </w:style>
-  <w:style w:type="character" w:styleId="664">
+  <w:style w:type="character" w:styleId="680">
     <w:name w:val="Intense Quote Char"/>
-    <w:link w:val="663"/>
+    <w:link w:val="679"/>
     <w:uiPriority w:val="30"/>
     <w:rPr>
       <w:i/>
     </w:rPr>
   </w:style>
-  <w:style w:type="paragraph" w:styleId="665">
+  <w:style w:type="paragraph" w:styleId="681">
     <w:name w:val="Header"/>
-    <w:basedOn w:val="815"/>
-    <w:link w:val="666"/>
+    <w:basedOn w:val="831"/>
+    <w:link w:val="682"/>
     <w:uiPriority w:val="99"/>
     <w:unhideWhenUsed/>
     <w:pPr>
@@ -4330,15 +4265,15 @@
       </w:tabs>
     </w:pPr>
   </w:style>
-  <w:style w:type="character" w:styleId="666">
+  <w:style w:type="character" w:styleId="682">
     <w:name w:val="Header Char"/>
-    <w:link w:val="665"/>
+    <w:link w:val="681"/>
     <w:uiPriority w:val="99"/>
   </w:style>
-  <w:style w:type="paragraph" w:styleId="667">
+  <w:style w:type="paragraph" w:styleId="683">
     <w:name w:val="Footer"/>
-    <w:basedOn w:val="815"/>
-    <w:link w:val="670"/>
+    <w:basedOn w:val="831"/>
+    <w:link w:val="686"/>
     <w:uiPriority w:val="99"/>
     <w:unhideWhenUsed/>
     <w:pPr>
@@ -4349,15 +4284,15 @@
       </w:tabs>
     </w:pPr>
   </w:style>
-  <w:style w:type="character" w:styleId="668">
+  <w:style w:type="character" w:styleId="684">
     <w:name w:val="Footer Char"/>
-    <w:link w:val="667"/>
+    <w:link w:val="683"/>
     <w:uiPriority w:val="99"/>
   </w:style>
-  <w:style w:type="paragraph" w:styleId="669">
+  <w:style w:type="paragraph" w:styleId="685">
     <w:name w:val="Caption"/>
-    <w:basedOn w:val="815"/>
-    <w:next w:val="815"/>
+    <w:basedOn w:val="831"/>
+    <w:next w:val="831"/>
     <w:uiPriority w:val="35"/>
     <w:semiHidden/>
     <w:unhideWhenUsed/>
@@ -4373,15 +4308,15 @@
       <w:szCs w:val="18"/>
     </w:rPr>
   </w:style>
-  <w:style w:type="character" w:styleId="670">
+  <w:style w:type="character" w:styleId="686">
     <w:name w:val="Caption Char"/>
-    <w:basedOn w:val="669"/>
-    <w:link w:val="667"/>
+    <w:basedOn w:val="685"/>
+    <w:link w:val="683"/>
     <w:uiPriority w:val="99"/>
   </w:style>
-  <w:style w:type="table" w:styleId="671">
+  <w:style w:type="table" w:styleId="687">
     <w:name w:val="Table Grid"/>
-    <w:basedOn w:val="657"/>
+    <w:basedOn w:val="673"/>
     <w:uiPriority w:val="59"/>
     <w:pPr>
       <w:spacing w:after="0" w:line="240" w:lineRule="auto"/>
@@ -4404,9 +4339,9 @@
       </w:tblCellMar>
     </w:tblPr>
   </w:style>
-  <w:style w:type="table" w:styleId="672">
+  <w:style w:type="table" w:styleId="688">
     <w:name w:val="Table Grid Light"/>
-    <w:basedOn w:val="657"/>
+    <w:basedOn w:val="673"/>
     <w:uiPriority w:val="59"/>
     <w:pPr>
       <w:spacing w:after="0" w:line="240" w:lineRule="auto"/>
@@ -4429,9 +4364,9 @@
       </w:tblCellMar>
     </w:tblPr>
   </w:style>
-  <w:style w:type="table" w:styleId="673">
+  <w:style w:type="table" w:styleId="689">
     <w:name w:val="Plain Table 1"/>
-    <w:basedOn w:val="657"/>
+    <w:basedOn w:val="673"/>
     <w:uiPriority w:val="59"/>
     <w:pPr>
       <w:spacing w:after="0" w:line="240" w:lineRule="auto"/>
@@ -4496,9 +4431,9 @@
       </w:rPr>
     </w:tblStylePr>
   </w:style>
-  <w:style w:type="table" w:styleId="674">
+  <w:style w:type="table" w:styleId="690">
     <w:name w:val="Plain Table 2"/>
-    <w:basedOn w:val="657"/>
+    <w:basedOn w:val="673"/>
     <w:uiPriority w:val="59"/>
     <w:pPr>
       <w:spacing w:after="0" w:line="240" w:lineRule="auto"/>
@@ -4581,9 +4516,9 @@
       </w:rPr>
     </w:tblStylePr>
   </w:style>
-  <w:style w:type="table" w:styleId="675">
+  <w:style w:type="table" w:styleId="691">
     <w:name w:val="Plain Table 3"/>
-    <w:basedOn w:val="657"/>
+    <w:basedOn w:val="673"/>
     <w:uiPriority w:val="99"/>
     <w:pPr>
       <w:spacing w:after="0" w:line="240" w:lineRule="auto"/>
@@ -4658,9 +4593,9 @@
       </w:rPr>
     </w:tblStylePr>
   </w:style>
-  <w:style w:type="table" w:styleId="676">
+  <w:style w:type="table" w:styleId="692">
     <w:name w:val="Plain Table 4"/>
-    <w:basedOn w:val="657"/>
+    <w:basedOn w:val="673"/>
     <w:uiPriority w:val="99"/>
     <w:pPr>
       <w:spacing w:after="0" w:line="240" w:lineRule="auto"/>
@@ -4715,9 +4650,9 @@
       </w:rPr>
     </w:tblStylePr>
   </w:style>
-  <w:style w:type="table" w:styleId="677">
+  <w:style w:type="table" w:styleId="693">
     <w:name w:val="Plain Table 5"/>
-    <w:basedOn w:val="657"/>
+    <w:basedOn w:val="673"/>
     <w:uiPriority w:val="99"/>
     <w:pPr>
       <w:spacing w:after="0" w:line="240" w:lineRule="auto"/>
@@ -4803,9 +4738,9 @@
       </w:tcPr>
     </w:tblStylePr>
   </w:style>
-  <w:style w:type="table" w:styleId="678">
+  <w:style w:type="table" w:styleId="694">
     <w:name w:val="Grid Table 1 Light"/>
-    <w:basedOn w:val="657"/>
+    <w:basedOn w:val="673"/>
     <w:uiPriority w:val="99"/>
     <w:pPr>
       <w:spacing w:after="0" w:line="240" w:lineRule="auto"/>
@@ -4868,9 +4803,9 @@
       </w:rPr>
     </w:tblStylePr>
   </w:style>
-  <w:style w:type="table" w:styleId="679">
+  <w:style w:type="table" w:styleId="695">
     <w:name w:val="Grid Table 1 Light - Accent 1"/>
-    <w:basedOn w:val="657"/>
+    <w:basedOn w:val="673"/>
     <w:uiPriority w:val="99"/>
     <w:pPr>
       <w:spacing w:after="0" w:line="240" w:lineRule="auto"/>
@@ -4933,9 +4868,9 @@
       </w:rPr>
     </w:tblStylePr>
   </w:style>
-  <w:style w:type="table" w:styleId="680">
+  <w:style w:type="table" w:styleId="696">
     <w:name w:val="Grid Table 1 Light - Accent 2"/>
-    <w:basedOn w:val="657"/>
+    <w:basedOn w:val="673"/>
     <w:uiPriority w:val="99"/>
     <w:pPr>
       <w:spacing w:after="0" w:line="240" w:lineRule="auto"/>
@@ -4998,9 +4933,9 @@
       </w:rPr>
     </w:tblStylePr>
   </w:style>
-  <w:style w:type="table" w:styleId="681">
+  <w:style w:type="table" w:styleId="697">
     <w:name w:val="Grid Table 1 Light - Accent 3"/>
-    <w:basedOn w:val="657"/>
+    <w:basedOn w:val="673"/>
     <w:uiPriority w:val="99"/>
     <w:pPr>
       <w:spacing w:after="0" w:line="240" w:lineRule="auto"/>
@@ -5063,9 +4998,9 @@
       </w:rPr>
     </w:tblStylePr>
   </w:style>
-  <w:style w:type="table" w:styleId="682">
+  <w:style w:type="table" w:styleId="698">
     <w:name w:val="Grid Table 1 Light - Accent 4"/>
-    <w:basedOn w:val="657"/>
+    <w:basedOn w:val="673"/>
     <w:uiPriority w:val="99"/>
     <w:pPr>
       <w:spacing w:after="0" w:line="240" w:lineRule="auto"/>
@@ -5128,9 +5063,9 @@
       </w:rPr>
     </w:tblStylePr>
   </w:style>
-  <w:style w:type="table" w:styleId="683">
+  <w:style w:type="table" w:styleId="699">
     <w:name w:val="Grid Table 1 Light - Accent 5"/>
-    <w:basedOn w:val="657"/>
+    <w:basedOn w:val="673"/>
     <w:uiPriority w:val="99"/>
     <w:pPr>
       <w:spacing w:after="0" w:line="240" w:lineRule="auto"/>
@@ -5193,9 +5128,9 @@
       </w:rPr>
     </w:tblStylePr>
   </w:style>
-  <w:style w:type="table" w:styleId="684">
+  <w:style w:type="table" w:styleId="700">
     <w:name w:val="Grid Table 1 Light - Accent 6"/>
-    <w:basedOn w:val="657"/>
+    <w:basedOn w:val="673"/>
     <w:uiPriority w:val="99"/>
     <w:pPr>
       <w:spacing w:after="0" w:line="240" w:lineRule="auto"/>
@@ -5258,9 +5193,9 @@
       </w:rPr>
     </w:tblStylePr>
   </w:style>
-  <w:style w:type="table" w:styleId="685">
+  <w:style w:type="table" w:styleId="701">
     <w:name w:val="Grid Table 2"/>
-    <w:basedOn w:val="657"/>
+    <w:basedOn w:val="673"/>
     <w:uiPriority w:val="99"/>
     <w:pPr>
       <w:spacing w:after="0" w:line="240" w:lineRule="auto"/>
@@ -5338,9 +5273,9 @@
       </w:tcPr>
     </w:tblStylePr>
   </w:style>
-  <w:style w:type="table" w:styleId="686">
+  <w:style w:type="table" w:styleId="702">
     <w:name w:val="Grid Table 2 - Accent 1"/>
-    <w:basedOn w:val="657"/>
+    <w:basedOn w:val="673"/>
     <w:uiPriority w:val="99"/>
     <w:pPr>
       <w:spacing w:after="0" w:line="240" w:lineRule="auto"/>
@@ -5418,9 +5353,9 @@
       </w:tcPr>
     </w:tblStylePr>
   </w:style>
-  <w:style w:type="table" w:styleId="687">
+  <w:style w:type="table" w:styleId="703">
     <w:name w:val="Grid Table 2 - Accent 2"/>
-    <w:basedOn w:val="657"/>
+    <w:basedOn w:val="673"/>
     <w:uiPriority w:val="99"/>
     <w:pPr>
       <w:spacing w:after="0" w:line="240" w:lineRule="auto"/>
@@ -5498,9 +5433,9 @@
       </w:tcPr>
     </w:tblStylePr>
   </w:style>
-  <w:style w:type="table" w:styleId="688">
+  <w:style w:type="table" w:styleId="704">
     <w:name w:val="Grid Table 2 - Accent 3"/>
-    <w:basedOn w:val="657"/>
+    <w:basedOn w:val="673"/>
     <w:uiPriority w:val="99"/>
     <w:pPr>
       <w:spacing w:after="0" w:line="240" w:lineRule="auto"/>
@@ -5578,9 +5513,9 @@
       </w:tcPr>
     </w:tblStylePr>
   </w:style>
-  <w:style w:type="table" w:styleId="689">
+  <w:style w:type="table" w:styleId="705">
     <w:name w:val="Grid Table 2 - Accent 4"/>
-    <w:basedOn w:val="657"/>
+    <w:basedOn w:val="673"/>
     <w:uiPriority w:val="99"/>
     <w:pPr>
       <w:spacing w:after="0" w:line="240" w:lineRule="auto"/>
@@ -5658,9 +5593,9 @@
       </w:tcPr>
     </w:tblStylePr>
   </w:style>
-  <w:style w:type="table" w:styleId="690">
+  <w:style w:type="table" w:styleId="706">
     <w:name w:val="Grid Table 2 - Accent 5"/>
-    <w:basedOn w:val="657"/>
+    <w:basedOn w:val="673"/>
     <w:uiPriority w:val="99"/>
     <w:pPr>
       <w:spacing w:after="0" w:line="240" w:lineRule="auto"/>
@@ -5738,9 +5673,9 @@
       </w:tcPr>
     </w:tblStylePr>
   </w:style>
-  <w:style w:type="table" w:styleId="691">
+  <w:style w:type="table" w:styleId="707">
     <w:name w:val="Grid Table 2 - Accent 6"/>
-    <w:basedOn w:val="657"/>
+    <w:basedOn w:val="673"/>
     <w:uiPriority w:val="99"/>
     <w:pPr>
       <w:spacing w:after="0" w:line="240" w:lineRule="auto"/>
@@ -5818,9 +5753,9 @@
       </w:tcPr>
     </w:tblStylePr>
   </w:style>
-  <w:style w:type="table" w:styleId="692">
+  <w:style w:type="table" w:styleId="708">
     <w:name w:val="Grid Table 3"/>
-    <w:basedOn w:val="657"/>
+    <w:basedOn w:val="673"/>
     <w:uiPriority w:val="99"/>
     <w:pPr>
       <w:spacing w:after="0" w:line="240" w:lineRule="auto"/>
@@ -5919,9 +5854,9 @@
       </w:tcPr>
     </w:tblStylePr>
   </w:style>
-  <w:style w:type="table" w:styleId="693">
+  <w:style w:type="table" w:styleId="709">
     <w:name w:val="Grid Table 3 - Accent 1"/>
-    <w:basedOn w:val="657"/>
+    <w:basedOn w:val="673"/>
     <w:uiPriority w:val="99"/>
     <w:pPr>
       <w:spacing w:after="0" w:line="240" w:lineRule="auto"/>
@@ -6020,9 +5955,9 @@
       </w:tcPr>
     </w:tblStylePr>
   </w:style>
-  <w:style w:type="table" w:styleId="694">
+  <w:style w:type="table" w:styleId="710">
     <w:name w:val="Grid Table 3 - Accent 2"/>
-    <w:basedOn w:val="657"/>
+    <w:basedOn w:val="673"/>
     <w:uiPriority w:val="99"/>
     <w:pPr>
       <w:spacing w:after="0" w:line="240" w:lineRule="auto"/>
@@ -6121,9 +6056,9 @@
       </w:tcPr>
     </w:tblStylePr>
   </w:style>
-  <w:style w:type="table" w:styleId="695">
+  <w:style w:type="table" w:styleId="711">
     <w:name w:val="Grid Table 3 - Accent 3"/>
-    <w:basedOn w:val="657"/>
+    <w:basedOn w:val="673"/>
     <w:uiPriority w:val="99"/>
     <w:pPr>
       <w:spacing w:after="0" w:line="240" w:lineRule="auto"/>
@@ -6222,9 +6157,9 @@
       </w:tcPr>
     </w:tblStylePr>
   </w:style>
-  <w:style w:type="table" w:styleId="696">
+  <w:style w:type="table" w:styleId="712">
     <w:name w:val="Grid Table 3 - Accent 4"/>
-    <w:basedOn w:val="657"/>
+    <w:basedOn w:val="673"/>
     <w:uiPriority w:val="99"/>
     <w:pPr>
       <w:spacing w:after="0" w:line="240" w:lineRule="auto"/>
@@ -6323,9 +6258,9 @@
       </w:tcPr>
     </w:tblStylePr>
   </w:style>
-  <w:style w:type="table" w:styleId="697">
+  <w:style w:type="table" w:styleId="713">
     <w:name w:val="Grid Table 3 - Accent 5"/>
-    <w:basedOn w:val="657"/>
+    <w:basedOn w:val="673"/>
     <w:uiPriority w:val="99"/>
     <w:pPr>
       <w:spacing w:after="0" w:line="240" w:lineRule="auto"/>
@@ -6424,9 +6359,9 @@
       </w:tcPr>
     </w:tblStylePr>
   </w:style>
-  <w:style w:type="table" w:styleId="698">
+  <w:style w:type="table" w:styleId="714">
     <w:name w:val="Grid Table 3 - Accent 6"/>
-    <w:basedOn w:val="657"/>
+    <w:basedOn w:val="673"/>
     <w:uiPriority w:val="99"/>
     <w:pPr>
       <w:spacing w:after="0" w:line="240" w:lineRule="auto"/>
@@ -6525,9 +6460,9 @@
       </w:tcPr>
     </w:tblStylePr>
   </w:style>
-  <w:style w:type="table" w:styleId="699">
+  <w:style w:type="table" w:styleId="715">
     <w:name w:val="Grid Table 4"/>
-    <w:basedOn w:val="657"/>
+    <w:basedOn w:val="673"/>
     <w:uiPriority w:val="59"/>
     <w:pPr>
       <w:spacing w:after="0" w:line="240" w:lineRule="auto"/>
@@ -6606,9 +6541,9 @@
       </w:tcPr>
     </w:tblStylePr>
   </w:style>
-  <w:style w:type="table" w:styleId="700">
+  <w:style w:type="table" w:styleId="716">
     <w:name w:val="Grid Table 4 - Accent 1"/>
-    <w:basedOn w:val="657"/>
+    <w:basedOn w:val="673"/>
     <w:uiPriority w:val="59"/>
     <w:pPr>
       <w:spacing w:after="0" w:line="240" w:lineRule="auto"/>
@@ -6687,9 +6622,9 @@
       </w:tcPr>
     </w:tblStylePr>
   </w:style>
-  <w:style w:type="table" w:styleId="701">
+  <w:style w:type="table" w:styleId="717">
     <w:name w:val="Grid Table 4 - Accent 2"/>
-    <w:basedOn w:val="657"/>
+    <w:basedOn w:val="673"/>
     <w:uiPriority w:val="59"/>
     <w:pPr>
       <w:spacing w:after="0" w:line="240" w:lineRule="auto"/>
@@ -6768,9 +6703,9 @@
       </w:tcPr>
     </w:tblStylePr>
   </w:style>
-  <w:style w:type="table" w:styleId="702">
+  <w:style w:type="table" w:styleId="718">
     <w:name w:val="Grid Table 4 - Accent 3"/>
-    <w:basedOn w:val="657"/>
+    <w:basedOn w:val="673"/>
     <w:uiPriority w:val="59"/>
     <w:pPr>
       <w:spacing w:after="0" w:line="240" w:lineRule="auto"/>
@@ -6849,9 +6784,9 @@
       </w:tcPr>
     </w:tblStylePr>
   </w:style>
-  <w:style w:type="table" w:styleId="703">
+  <w:style w:type="table" w:styleId="719">
     <w:name w:val="Grid Table 4 - Accent 4"/>
-    <w:basedOn w:val="657"/>
+    <w:basedOn w:val="673"/>
     <w:uiPriority w:val="59"/>
     <w:pPr>
       <w:spacing w:after="0" w:line="240" w:lineRule="auto"/>
@@ -6930,9 +6865,9 @@
       </w:tcPr>
     </w:tblStylePr>
   </w:style>
-  <w:style w:type="table" w:styleId="704">
+  <w:style w:type="table" w:styleId="720">
     <w:name w:val="Grid Table 4 - Accent 5"/>
-    <w:basedOn w:val="657"/>
+    <w:basedOn w:val="673"/>
     <w:uiPriority w:val="59"/>
     <w:pPr>
       <w:spacing w:after="0" w:line="240" w:lineRule="auto"/>
@@ -7011,9 +6946,9 @@
       </w:tcPr>
     </w:tblStylePr>
   </w:style>
-  <w:style w:type="table" w:styleId="705">
+  <w:style w:type="table" w:styleId="721">
     <w:name w:val="Grid Table 4 - Accent 6"/>
-    <w:basedOn w:val="657"/>
+    <w:basedOn w:val="673"/>
     <w:uiPriority w:val="59"/>
     <w:pPr>
       <w:spacing w:after="0" w:line="240" w:lineRule="auto"/>
@@ -7092,9 +7027,9 @@
       </w:tcPr>
     </w:tblStylePr>
   </w:style>
-  <w:style w:type="table" w:styleId="706">
+  <w:style w:type="table" w:styleId="722">
     <w:name w:val="Grid Table 5 Dark"/>
-    <w:basedOn w:val="657"/>
+    <w:basedOn w:val="673"/>
     <w:uiPriority w:val="99"/>
     <w:pPr>
       <w:spacing w:after="0" w:line="240" w:lineRule="auto"/>
@@ -7171,9 +7106,9 @@
       </w:tcPr>
     </w:tblStylePr>
   </w:style>
-  <w:style w:type="table" w:styleId="707">
+  <w:style w:type="table" w:styleId="723">
     <w:name w:val="Grid Table 5 Dark- Accent 1"/>
-    <w:basedOn w:val="657"/>
+    <w:basedOn w:val="673"/>
     <w:uiPriority w:val="99"/>
     <w:pPr>
       <w:spacing w:after="0" w:line="240" w:lineRule="auto"/>
@@ -7250,9 +7185,9 @@
       </w:tcPr>
     </w:tblStylePr>
   </w:style>
-  <w:style w:type="table" w:styleId="708">
+  <w:style w:type="table" w:styleId="724">
     <w:name w:val="Grid Table 5 Dark - Accent 2"/>
-    <w:basedOn w:val="657"/>
+    <w:basedOn w:val="673"/>
     <w:uiPriority w:val="99"/>
     <w:pPr>
       <w:spacing w:after="0" w:line="240" w:lineRule="auto"/>
@@ -7329,9 +7264,9 @@
       </w:tcPr>
     </w:tblStylePr>
   </w:style>
-  <w:style w:type="table" w:styleId="709">
+  <w:style w:type="table" w:styleId="725">
     <w:name w:val="Grid Table 5 Dark - Accent 3"/>
-    <w:basedOn w:val="657"/>
+    <w:basedOn w:val="673"/>
     <w:uiPriority w:val="99"/>
     <w:pPr>
       <w:spacing w:after="0" w:line="240" w:lineRule="auto"/>
@@ -7408,9 +7343,9 @@
       </w:tcPr>
     </w:tblStylePr>
   </w:style>
-  <w:style w:type="table" w:styleId="710">
+  <w:style w:type="table" w:styleId="726">
     <w:name w:val="Grid Table 5 Dark- Accent 4"/>
-    <w:basedOn w:val="657"/>
+    <w:basedOn w:val="673"/>
     <w:uiPriority w:val="99"/>
     <w:pPr>
       <w:spacing w:after="0" w:line="240" w:lineRule="auto"/>
@@ -7487,9 +7422,9 @@
       </w:tcPr>
     </w:tblStylePr>
   </w:style>
-  <w:style w:type="table" w:styleId="711">
+  <w:style w:type="table" w:styleId="727">
     <w:name w:val="Grid Table 5 Dark - Accent 5"/>
-    <w:basedOn w:val="657"/>
+    <w:basedOn w:val="673"/>
     <w:uiPriority w:val="99"/>
     <w:pPr>
       <w:spacing w:after="0" w:line="240" w:lineRule="auto"/>
@@ -7566,9 +7501,9 @@
       </w:tcPr>
     </w:tblStylePr>
   </w:style>
-  <w:style w:type="table" w:styleId="712">
+  <w:style w:type="table" w:styleId="728">
     <w:name w:val="Grid Table 5 Dark - Accent 6"/>
-    <w:basedOn w:val="657"/>
+    <w:basedOn w:val="673"/>
     <w:uiPriority w:val="99"/>
     <w:pPr>
       <w:spacing w:after="0" w:line="240" w:lineRule="auto"/>
@@ -7645,9 +7580,9 @@
       </w:tcPr>
     </w:tblStylePr>
   </w:style>
-  <w:style w:type="table" w:styleId="713">
+  <w:style w:type="table" w:styleId="729">
     <w:name w:val="Grid Table 6 Colorful"/>
-    <w:basedOn w:val="657"/>
+    <w:basedOn w:val="673"/>
     <w:uiPriority w:val="99"/>
     <w:pPr>
       <w:spacing w:after="0" w:line="240" w:lineRule="auto"/>
@@ -7724,9 +7659,9 @@
       </w:rPr>
     </w:tblStylePr>
   </w:style>
-  <w:style w:type="table" w:styleId="714">
+  <w:style w:type="table" w:styleId="730">
     <w:name w:val="Grid Table 6 Colorful - Accent 1"/>
-    <w:basedOn w:val="657"/>
+    <w:basedOn w:val="673"/>
     <w:uiPriority w:val="99"/>
     <w:pPr>
       <w:spacing w:after="0" w:line="240" w:lineRule="auto"/>
@@ -7803,9 +7738,9 @@
       </w:rPr>
     </w:tblStylePr>
   </w:style>
-  <w:style w:type="table" w:styleId="715">
+  <w:style w:type="table" w:styleId="731">
     <w:name w:val="Grid Table 6 Colorful - Accent 2"/>
-    <w:basedOn w:val="657"/>
+    <w:basedOn w:val="673"/>
     <w:uiPriority w:val="99"/>
     <w:pPr>
       <w:spacing w:after="0" w:line="240" w:lineRule="auto"/>
@@ -7882,9 +7817,9 @@
       </w:rPr>
     </w:tblStylePr>
   </w:style>
-  <w:style w:type="table" w:styleId="716">
+  <w:style w:type="table" w:styleId="732">
     <w:name w:val="Grid Table 6 Colorful - Accent 3"/>
-    <w:basedOn w:val="657"/>
+    <w:basedOn w:val="673"/>
     <w:uiPriority w:val="99"/>
     <w:pPr>
       <w:spacing w:after="0" w:line="240" w:lineRule="auto"/>
@@ -7961,9 +7896,9 @@
       </w:rPr>
     </w:tblStylePr>
   </w:style>
-  <w:style w:type="table" w:styleId="717">
+  <w:style w:type="table" w:styleId="733">
     <w:name w:val="Grid Table 6 Colorful - Accent 4"/>
-    <w:basedOn w:val="657"/>
+    <w:basedOn w:val="673"/>
     <w:uiPriority w:val="99"/>
     <w:pPr>
       <w:spacing w:after="0" w:line="240" w:lineRule="auto"/>
@@ -8040,9 +7975,9 @@
       </w:rPr>
     </w:tblStylePr>
   </w:style>
-  <w:style w:type="table" w:styleId="718">
+  <w:style w:type="table" w:styleId="734">
     <w:name w:val="Grid Table 6 Colorful - Accent 5"/>
-    <w:basedOn w:val="657"/>
+    <w:basedOn w:val="673"/>
     <w:uiPriority w:val="99"/>
     <w:pPr>
       <w:spacing w:after="0" w:line="240" w:lineRule="auto"/>
@@ -8119,9 +8054,9 @@
       </w:rPr>
     </w:tblStylePr>
   </w:style>
-  <w:style w:type="table" w:styleId="719">
+  <w:style w:type="table" w:styleId="735">
     <w:name w:val="Grid Table 6 Colorful - Accent 6"/>
-    <w:basedOn w:val="657"/>
+    <w:basedOn w:val="673"/>
     <w:uiPriority w:val="99"/>
     <w:pPr>
       <w:spacing w:after="0" w:line="240" w:lineRule="auto"/>
@@ -8198,9 +8133,9 @@
       </w:rPr>
     </w:tblStylePr>
   </w:style>
-  <w:style w:type="table" w:styleId="720">
+  <w:style w:type="table" w:styleId="736">
     <w:name w:val="Grid Table 7 Colorful"/>
-    <w:basedOn w:val="657"/>
+    <w:basedOn w:val="673"/>
     <w:uiPriority w:val="99"/>
     <w:pPr>
       <w:spacing w:after="0" w:line="240" w:lineRule="auto"/>
@@ -8310,9 +8245,9 @@
       </w:tcPr>
     </w:tblStylePr>
   </w:style>
-  <w:style w:type="table" w:styleId="721">
+  <w:style w:type="table" w:styleId="737">
     <w:name w:val="Grid Table 7 Colorful - Accent 1"/>
-    <w:basedOn w:val="657"/>
+    <w:basedOn w:val="673"/>
     <w:uiPriority w:val="99"/>
     <w:pPr>
       <w:spacing w:after="0" w:line="240" w:lineRule="auto"/>
@@ -8422,9 +8357,9 @@
       </w:tcPr>
     </w:tblStylePr>
   </w:style>
-  <w:style w:type="table" w:styleId="722">
+  <w:style w:type="table" w:styleId="738">
     <w:name w:val="Grid Table 7 Colorful - Accent 2"/>
-    <w:basedOn w:val="657"/>
+    <w:basedOn w:val="673"/>
     <w:uiPriority w:val="99"/>
     <w:pPr>
       <w:spacing w:after="0" w:line="240" w:lineRule="auto"/>
@@ -8534,9 +8469,9 @@
       </w:tcPr>
     </w:tblStylePr>
   </w:style>
-  <w:style w:type="table" w:styleId="723">
+  <w:style w:type="table" w:styleId="739">
     <w:name w:val="Grid Table 7 Colorful - Accent 3"/>
-    <w:basedOn w:val="657"/>
+    <w:basedOn w:val="673"/>
     <w:uiPriority w:val="99"/>
     <w:pPr>
       <w:spacing w:after="0" w:line="240" w:lineRule="auto"/>
@@ -8646,9 +8581,9 @@
       </w:tcPr>
     </w:tblStylePr>
   </w:style>
-  <w:style w:type="table" w:styleId="724">
+  <w:style w:type="table" w:styleId="740">
     <w:name w:val="Grid Table 7 Colorful - Accent 4"/>
-    <w:basedOn w:val="657"/>
+    <w:basedOn w:val="673"/>
     <w:uiPriority w:val="99"/>
     <w:pPr>
       <w:spacing w:after="0" w:line="240" w:lineRule="auto"/>
@@ -8758,9 +8693,9 @@
       </w:tcPr>
     </w:tblStylePr>
   </w:style>
-  <w:style w:type="table" w:styleId="725">
+  <w:style w:type="table" w:styleId="741">
     <w:name w:val="Grid Table 7 Colorful - Accent 5"/>
-    <w:basedOn w:val="657"/>
+    <w:basedOn w:val="673"/>
     <w:uiPriority w:val="99"/>
     <w:pPr>
       <w:spacing w:after="0" w:line="240" w:lineRule="auto"/>
@@ -8870,9 +8805,9 @@
       </w:tcPr>
     </w:tblStylePr>
   </w:style>
-  <w:style w:type="table" w:styleId="726">
+  <w:style w:type="table" w:styleId="742">
     <w:name w:val="Grid Table 7 Colorful - Accent 6"/>
-    <w:basedOn w:val="657"/>
+    <w:basedOn w:val="673"/>
     <w:uiPriority w:val="99"/>
     <w:pPr>
       <w:spacing w:after="0" w:line="240" w:lineRule="auto"/>
@@ -8982,9 +8917,9 @@
       </w:tcPr>
     </w:tblStylePr>
   </w:style>
-  <w:style w:type="table" w:styleId="727">
+  <w:style w:type="table" w:styleId="743">
     <w:name w:val="List Table 1 Light"/>
-    <w:basedOn w:val="657"/>
+    <w:basedOn w:val="673"/>
     <w:uiPriority w:val="99"/>
     <w:pPr>
       <w:spacing w:after="0" w:line="240" w:lineRule="auto"/>
@@ -9045,9 +8980,9 @@
       </w:tcPr>
     </w:tblStylePr>
   </w:style>
-  <w:style w:type="table" w:styleId="728">
+  <w:style w:type="table" w:styleId="744">
     <w:name w:val="List Table 1 Light - Accent 1"/>
-    <w:basedOn w:val="657"/>
+    <w:basedOn w:val="673"/>
     <w:uiPriority w:val="99"/>
     <w:pPr>
       <w:spacing w:after="0" w:line="240" w:lineRule="auto"/>
@@ -9108,9 +9043,9 @@
       </w:tcPr>
     </w:tblStylePr>
   </w:style>
-  <w:style w:type="table" w:styleId="729">
+  <w:style w:type="table" w:styleId="745">
     <w:name w:val="List Table 1 Light - Accent 2"/>
-    <w:basedOn w:val="657"/>
+    <w:basedOn w:val="673"/>
     <w:uiPriority w:val="99"/>
     <w:pPr>
       <w:spacing w:after="0" w:line="240" w:lineRule="auto"/>
@@ -9171,9 +9106,9 @@
       </w:tcPr>
     </w:tblStylePr>
   </w:style>
-  <w:style w:type="table" w:styleId="730">
+  <w:style w:type="table" w:styleId="746">
     <w:name w:val="List Table 1 Light - Accent 3"/>
-    <w:basedOn w:val="657"/>
+    <w:basedOn w:val="673"/>
     <w:uiPriority w:val="99"/>
     <w:pPr>
       <w:spacing w:after="0" w:line="240" w:lineRule="auto"/>
@@ -9234,9 +9169,9 @@
       </w:tcPr>
     </w:tblStylePr>
   </w:style>
-  <w:style w:type="table" w:styleId="731">
+  <w:style w:type="table" w:styleId="747">
     <w:name w:val="List Table 1 Light - Accent 4"/>
-    <w:basedOn w:val="657"/>
+    <w:basedOn w:val="673"/>
     <w:uiPriority w:val="99"/>
     <w:pPr>
       <w:spacing w:after="0" w:line="240" w:lineRule="auto"/>
@@ -9297,9 +9232,9 @@
       </w:tcPr>
     </w:tblStylePr>
   </w:style>
-  <w:style w:type="table" w:styleId="732">
+  <w:style w:type="table" w:styleId="748">
     <w:name w:val="List Table 1 Light - Accent 5"/>
-    <w:basedOn w:val="657"/>
+    <w:basedOn w:val="673"/>
     <w:uiPriority w:val="99"/>
     <w:pPr>
       <w:spacing w:after="0" w:line="240" w:lineRule="auto"/>
@@ -9360,9 +9295,9 @@
       </w:tcPr>
     </w:tblStylePr>
   </w:style>
-  <w:style w:type="table" w:styleId="733">
+  <w:style w:type="table" w:styleId="749">
     <w:name w:val="List Table 1 Light - Accent 6"/>
-    <w:basedOn w:val="657"/>
+    <w:basedOn w:val="673"/>
     <w:uiPriority w:val="99"/>
     <w:pPr>
       <w:spacing w:after="0" w:line="240" w:lineRule="auto"/>
@@ -9423,9 +9358,9 @@
       </w:tcPr>
     </w:tblStylePr>
   </w:style>
-  <w:style w:type="table" w:styleId="734">
+  <w:style w:type="table" w:styleId="750">
     <w:name w:val="List Table 2"/>
-    <w:basedOn w:val="657"/>
+    <w:basedOn w:val="673"/>
     <w:uiPriority w:val="99"/>
     <w:pPr>
       <w:spacing w:after="0" w:line="240" w:lineRule="auto"/>
@@ -9509,9 +9444,9 @@
       </w:tcPr>
     </w:tblStylePr>
   </w:style>
-  <w:style w:type="table" w:styleId="735">
+  <w:style w:type="table" w:styleId="751">
     <w:name w:val="List Table 2 - Accent 1"/>
-    <w:basedOn w:val="657"/>
+    <w:basedOn w:val="673"/>
     <w:uiPriority w:val="99"/>
     <w:pPr>
       <w:spacing w:after="0" w:line="240" w:lineRule="auto"/>
@@ -9595,9 +9530,9 @@
       </w:tcPr>
     </w:tblStylePr>
   </w:style>
-  <w:style w:type="table" w:styleId="736">
+  <w:style w:type="table" w:styleId="752">
     <w:name w:val="List Table 2 - Accent 2"/>
-    <w:basedOn w:val="657"/>
+    <w:basedOn w:val="673"/>
     <w:uiPriority w:val="99"/>
     <w:pPr>
       <w:spacing w:after="0" w:line="240" w:lineRule="auto"/>
@@ -9681,9 +9616,9 @@
       </w:tcPr>
     </w:tblStylePr>
   </w:style>
-  <w:style w:type="table" w:styleId="737">
+  <w:style w:type="table" w:styleId="753">
     <w:name w:val="List Table 2 - Accent 3"/>
-    <w:basedOn w:val="657"/>
+    <w:basedOn w:val="673"/>
     <w:uiPriority w:val="99"/>
     <w:pPr>
       <w:spacing w:after="0" w:line="240" w:lineRule="auto"/>
@@ -9767,9 +9702,9 @@
       </w:tcPr>
     </w:tblStylePr>
   </w:style>
-  <w:style w:type="table" w:styleId="738">
+  <w:style w:type="table" w:styleId="754">
     <w:name w:val="List Table 2 - Accent 4"/>
-    <w:basedOn w:val="657"/>
+    <w:basedOn w:val="673"/>
     <w:uiPriority w:val="99"/>
     <w:pPr>
       <w:spacing w:after="0" w:line="240" w:lineRule="auto"/>
@@ -9853,9 +9788,9 @@
       </w:tcPr>
     </w:tblStylePr>
   </w:style>
-  <w:style w:type="table" w:styleId="739">
+  <w:style w:type="table" w:styleId="755">
     <w:name w:val="List Table 2 - Accent 5"/>
-    <w:basedOn w:val="657"/>
+    <w:basedOn w:val="673"/>
     <w:uiPriority w:val="99"/>
     <w:pPr>
       <w:spacing w:after="0" w:line="240" w:lineRule="auto"/>
@@ -9939,9 +9874,9 @@
       </w:tcPr>
     </w:tblStylePr>
   </w:style>
-  <w:style w:type="table" w:styleId="740">
+  <w:style w:type="table" w:styleId="756">
     <w:name w:val="List Table 2 - Accent 6"/>
-    <w:basedOn w:val="657"/>
+    <w:basedOn w:val="673"/>
     <w:uiPriority w:val="99"/>
     <w:pPr>
       <w:spacing w:after="0" w:line="240" w:lineRule="auto"/>
@@ -10025,9 +9960,9 @@
       </w:tcPr>
     </w:tblStylePr>
   </w:style>
-  <w:style w:type="table" w:styleId="741">
+  <w:style w:type="table" w:styleId="757">
     <w:name w:val="List Table 3"/>
-    <w:basedOn w:val="657"/>
+    <w:basedOn w:val="673"/>
     <w:uiPriority w:val="99"/>
     <w:pPr>
       <w:spacing w:after="0" w:line="240" w:lineRule="auto"/>
@@ -10099,9 +10034,9 @@
       </w:rPr>
     </w:tblStylePr>
   </w:style>
-  <w:style w:type="table" w:styleId="742">
+  <w:style w:type="table" w:styleId="758">
     <w:name w:val="List Table 3 - Accent 1"/>
-    <w:basedOn w:val="657"/>
+    <w:basedOn w:val="673"/>
     <w:uiPriority w:val="99"/>
     <w:pPr>
       <w:spacing w:after="0" w:line="240" w:lineRule="auto"/>
@@ -10173,9 +10108,9 @@
       </w:rPr>
     </w:tblStylePr>
   </w:style>
-  <w:style w:type="table" w:styleId="743">
+  <w:style w:type="table" w:styleId="759">
     <w:name w:val="List Table 3 - Accent 2"/>
-    <w:basedOn w:val="657"/>
+    <w:basedOn w:val="673"/>
     <w:uiPriority w:val="99"/>
     <w:pPr>
       <w:spacing w:after="0" w:line="240" w:lineRule="auto"/>
@@ -10247,9 +10182,9 @@
       </w:rPr>
     </w:tblStylePr>
   </w:style>
-  <w:style w:type="table" w:styleId="744">
+  <w:style w:type="table" w:styleId="760">
     <w:name w:val="List Table 3 - Accent 3"/>
-    <w:basedOn w:val="657"/>
+    <w:basedOn w:val="673"/>
     <w:uiPriority w:val="99"/>
     <w:pPr>
       <w:spacing w:after="0" w:line="240" w:lineRule="auto"/>
@@ -10321,9 +10256,9 @@
       </w:rPr>
     </w:tblStylePr>
   </w:style>
-  <w:style w:type="table" w:styleId="745">
+  <w:style w:type="table" w:styleId="761">
     <w:name w:val="List Table 3 - Accent 4"/>
-    <w:basedOn w:val="657"/>
+    <w:basedOn w:val="673"/>
     <w:uiPriority w:val="99"/>
     <w:pPr>
       <w:spacing w:after="0" w:line="240" w:lineRule="auto"/>
@@ -10395,9 +10330,9 @@
       </w:rPr>
     </w:tblStylePr>
   </w:style>
-  <w:style w:type="table" w:styleId="746">
+  <w:style w:type="table" w:styleId="762">
     <w:name w:val="List Table 3 - Accent 5"/>
-    <w:basedOn w:val="657"/>
+    <w:basedOn w:val="673"/>
     <w:uiPriority w:val="99"/>
     <w:pPr>
       <w:spacing w:after="0" w:line="240" w:lineRule="auto"/>
@@ -10469,9 +10404,9 @@
       </w:rPr>
     </w:tblStylePr>
   </w:style>
-  <w:style w:type="table" w:styleId="747">
+  <w:style w:type="table" w:styleId="763">
     <w:name w:val="List Table 3 - Accent 6"/>
-    <w:basedOn w:val="657"/>
+    <w:basedOn w:val="673"/>
     <w:uiPriority w:val="99"/>
     <w:pPr>
       <w:spacing w:after="0" w:line="240" w:lineRule="auto"/>
@@ -10543,9 +10478,9 @@
       </w:rPr>
     </w:tblStylePr>
   </w:style>
-  <w:style w:type="table" w:styleId="748">
+  <w:style w:type="table" w:styleId="764">
     <w:name w:val="List Table 4"/>
-    <w:basedOn w:val="657"/>
+    <w:basedOn w:val="673"/>
     <w:uiPriority w:val="99"/>
     <w:pPr>
       <w:spacing w:after="0" w:line="240" w:lineRule="auto"/>
@@ -10612,9 +10547,9 @@
       </w:rPr>
     </w:tblStylePr>
   </w:style>
-  <w:style w:type="table" w:styleId="749">
+  <w:style w:type="table" w:styleId="765">
     <w:name w:val="List Table 4 - Accent 1"/>
-    <w:basedOn w:val="657"/>
+    <w:basedOn w:val="673"/>
     <w:uiPriority w:val="99"/>
     <w:pPr>
       <w:spacing w:after="0" w:line="240" w:lineRule="auto"/>
@@ -10681,9 +10616,9 @@
       </w:rPr>
     </w:tblStylePr>
   </w:style>
-  <w:style w:type="table" w:styleId="750">
+  <w:style w:type="table" w:styleId="766">
     <w:name w:val="List Table 4 - Accent 2"/>
-    <w:basedOn w:val="657"/>
+    <w:basedOn w:val="673"/>
     <w:uiPriority w:val="99"/>
     <w:pPr>
       <w:spacing w:after="0" w:line="240" w:lineRule="auto"/>
@@ -10750,9 +10685,9 @@
       </w:rPr>
     </w:tblStylePr>
   </w:style>
-  <w:style w:type="table" w:styleId="751">
+  <w:style w:type="table" w:styleId="767">
     <w:name w:val="List Table 4 - Accent 3"/>
-    <w:basedOn w:val="657"/>
+    <w:basedOn w:val="673"/>
     <w:uiPriority w:val="99"/>
     <w:pPr>
       <w:spacing w:after="0" w:line="240" w:lineRule="auto"/>
@@ -10819,9 +10754,9 @@
       </w:rPr>
     </w:tblStylePr>
   </w:style>
-  <w:style w:type="table" w:styleId="752">
+  <w:style w:type="table" w:styleId="768">
     <w:name w:val="List Table 4 - Accent 4"/>
-    <w:basedOn w:val="657"/>
+    <w:basedOn w:val="673"/>
     <w:uiPriority w:val="99"/>
     <w:pPr>
       <w:spacing w:after="0" w:line="240" w:lineRule="auto"/>
@@ -10888,9 +10823,9 @@
       </w:rPr>
     </w:tblStylePr>
   </w:style>
-  <w:style w:type="table" w:styleId="753">
+  <w:style w:type="table" w:styleId="769">
     <w:name w:val="List Table 4 - Accent 5"/>
-    <w:basedOn w:val="657"/>
+    <w:basedOn w:val="673"/>
     <w:uiPriority w:val="99"/>
     <w:pPr>
       <w:spacing w:after="0" w:line="240" w:lineRule="auto"/>
@@ -10957,9 +10892,9 @@
       </w:rPr>
     </w:tblStylePr>
   </w:style>
-  <w:style w:type="table" w:styleId="754">
+  <w:style w:type="table" w:styleId="770">
     <w:name w:val="List Table 4 - Accent 6"/>
-    <w:basedOn w:val="657"/>
+    <w:basedOn w:val="673"/>
     <w:uiPriority w:val="99"/>
     <w:pPr>
       <w:spacing w:after="0" w:line="240" w:lineRule="auto"/>
@@ -11026,9 +10961,9 @@
       </w:rPr>
     </w:tblStylePr>
   </w:style>
-  <w:style w:type="table" w:styleId="755">
+  <w:style w:type="table" w:styleId="771">
     <w:name w:val="List Table 5 Dark"/>
-    <w:basedOn w:val="657"/>
+    <w:basedOn w:val="673"/>
     <w:uiPriority w:val="99"/>
     <w:pPr>
       <w:spacing w:after="0" w:line="240" w:lineRule="auto"/>
@@ -11133,9 +11068,9 @@
       </w:rPr>
     </w:tblStylePr>
   </w:style>
-  <w:style w:type="table" w:styleId="756">
+  <w:style w:type="table" w:styleId="772">
     <w:name w:val="List Table 5 Dark - Accent 1"/>
-    <w:basedOn w:val="657"/>
+    <w:basedOn w:val="673"/>
     <w:uiPriority w:val="99"/>
     <w:pPr>
       <w:spacing w:after="0" w:line="240" w:lineRule="auto"/>
@@ -11240,9 +11175,9 @@
       </w:rPr>
     </w:tblStylePr>
   </w:style>
-  <w:style w:type="table" w:styleId="757">
+  <w:style w:type="table" w:styleId="773">
     <w:name w:val="List Table 5 Dark - Accent 2"/>
-    <w:basedOn w:val="657"/>
+    <w:basedOn w:val="673"/>
     <w:uiPriority w:val="99"/>
     <w:pPr>
       <w:spacing w:after="0" w:line="240" w:lineRule="auto"/>
@@ -11347,9 +11282,9 @@
       </w:rPr>
     </w:tblStylePr>
   </w:style>
-  <w:style w:type="table" w:styleId="758">
+  <w:style w:type="table" w:styleId="774">
     <w:name w:val="List Table 5 Dark - Accent 3"/>
-    <w:basedOn w:val="657"/>
+    <w:basedOn w:val="673"/>
     <w:uiPriority w:val="99"/>
     <w:pPr>
       <w:spacing w:after="0" w:line="240" w:lineRule="auto"/>
@@ -11454,9 +11389,9 @@
       </w:rPr>
     </w:tblStylePr>
   </w:style>
-  <w:style w:type="table" w:styleId="759">
+  <w:style w:type="table" w:styleId="775">
     <w:name w:val="List Table 5 Dark - Accent 4"/>
-    <w:basedOn w:val="657"/>
+    <w:basedOn w:val="673"/>
     <w:uiPriority w:val="99"/>
     <w:pPr>
       <w:spacing w:after="0" w:line="240" w:lineRule="auto"/>
@@ -11561,9 +11496,9 @@
       </w:rPr>
     </w:tblStylePr>
   </w:style>
-  <w:style w:type="table" w:styleId="760">
+  <w:style w:type="table" w:styleId="776">
     <w:name w:val="List Table 5 Dark - Accent 5"/>
-    <w:basedOn w:val="657"/>
+    <w:basedOn w:val="673"/>
     <w:uiPriority w:val="99"/>
     <w:pPr>
       <w:spacing w:after="0" w:line="240" w:lineRule="auto"/>
@@ -11668,9 +11603,9 @@
       </w:rPr>
     </w:tblStylePr>
   </w:style>
-  <w:style w:type="table" w:styleId="761">
+  <w:style w:type="table" w:styleId="777">
     <w:name w:val="List Table 5 Dark - Accent 6"/>
-    <w:basedOn w:val="657"/>
+    <w:basedOn w:val="673"/>
     <w:uiPriority w:val="99"/>
     <w:pPr>
       <w:spacing w:after="0" w:line="240" w:lineRule="auto"/>
@@ -11775,9 +11710,9 @@
       </w:rPr>
     </w:tblStylePr>
   </w:style>
-  <w:style w:type="table" w:styleId="762">
+  <w:style w:type="table" w:styleId="778">
     <w:name w:val="List Table 6 Colorful"/>
-    <w:basedOn w:val="657"/>
+    <w:basedOn w:val="673"/>
     <w:uiPriority w:val="99"/>
     <w:pPr>
       <w:spacing w:after="0" w:line="240" w:lineRule="auto"/>
@@ -11848,9 +11783,9 @@
       </w:tcPr>
     </w:tblStylePr>
   </w:style>
-  <w:style w:type="table" w:styleId="763">
+  <w:style w:type="table" w:styleId="779">
     <w:name w:val="List Table 6 Colorful - Accent 1"/>
-    <w:basedOn w:val="657"/>
+    <w:basedOn w:val="673"/>
     <w:uiPriority w:val="99"/>
     <w:pPr>
       <w:spacing w:after="0" w:line="240" w:lineRule="auto"/>
@@ -11921,9 +11856,9 @@
       </w:tcPr>
     </w:tblStylePr>
   </w:style>
-  <w:style w:type="table" w:styleId="764">
+  <w:style w:type="table" w:styleId="780">
     <w:name w:val="List Table 6 Colorful - Accent 2"/>
-    <w:basedOn w:val="657"/>
+    <w:basedOn w:val="673"/>
     <w:uiPriority w:val="99"/>
     <w:pPr>
       <w:spacing w:after="0" w:line="240" w:lineRule="auto"/>
@@ -11994,9 +11929,9 @@
       </w:tcPr>
     </w:tblStylePr>
   </w:style>
-  <w:style w:type="table" w:styleId="765">
+  <w:style w:type="table" w:styleId="781">
     <w:name w:val="List Table 6 Colorful - Accent 3"/>
-    <w:basedOn w:val="657"/>
+    <w:basedOn w:val="673"/>
     <w:uiPriority w:val="99"/>
     <w:pPr>
       <w:spacing w:after="0" w:line="240" w:lineRule="auto"/>
@@ -12067,9 +12002,9 @@
       </w:tcPr>
     </w:tblStylePr>
   </w:style>
-  <w:style w:type="table" w:styleId="766">
+  <w:style w:type="table" w:styleId="782">
     <w:name w:val="List Table 6 Colorful - Accent 4"/>
-    <w:basedOn w:val="657"/>
+    <w:basedOn w:val="673"/>
     <w:uiPriority w:val="99"/>
     <w:pPr>
       <w:spacing w:after="0" w:line="240" w:lineRule="auto"/>
@@ -12140,9 +12075,9 @@
       </w:tcPr>
     </w:tblStylePr>
   </w:style>
-  <w:style w:type="table" w:styleId="767">
+  <w:style w:type="table" w:styleId="783">
     <w:name w:val="List Table 6 Colorful - Accent 5"/>
-    <w:basedOn w:val="657"/>
+    <w:basedOn w:val="673"/>
     <w:uiPriority w:val="99"/>
     <w:pPr>
       <w:spacing w:after="0" w:line="240" w:lineRule="auto"/>
@@ -12213,9 +12148,9 @@
       </w:tcPr>
     </w:tblStylePr>
   </w:style>
-  <w:style w:type="table" w:styleId="768">
+  <w:style w:type="table" w:styleId="784">
     <w:name w:val="List Table 6 Colorful - Accent 6"/>
-    <w:basedOn w:val="657"/>
+    <w:basedOn w:val="673"/>
     <w:uiPriority w:val="99"/>
     <w:pPr>
       <w:spacing w:after="0" w:line="240" w:lineRule="auto"/>
@@ -12286,9 +12221,9 @@
       </w:tcPr>
     </w:tblStylePr>
   </w:style>
-  <w:style w:type="table" w:styleId="769">
+  <w:style w:type="table" w:styleId="785">
     <w:name w:val="List Table 7 Colorful"/>
-    <w:basedOn w:val="657"/>
+    <w:basedOn w:val="673"/>
     <w:uiPriority w:val="99"/>
     <w:pPr>
       <w:spacing w:after="0" w:line="240" w:lineRule="auto"/>
@@ -12402,9 +12337,9 @@
       </w:rPr>
     </w:tblStylePr>
   </w:style>
-  <w:style w:type="table" w:styleId="770">
+  <w:style w:type="table" w:styleId="786">
     <w:name w:val="List Table 7 Colorful - Accent 1"/>
-    <w:basedOn w:val="657"/>
+    <w:basedOn w:val="673"/>
     <w:uiPriority w:val="99"/>
     <w:pPr>
       <w:spacing w:after="0" w:line="240" w:lineRule="auto"/>
@@ -12518,9 +12453,9 @@
       </w:rPr>
     </w:tblStylePr>
   </w:style>
-  <w:style w:type="table" w:styleId="771">
+  <w:style w:type="table" w:styleId="787">
     <w:name w:val="List Table 7 Colorful - Accent 2"/>
-    <w:basedOn w:val="657"/>
+    <w:basedOn w:val="673"/>
     <w:uiPriority w:val="99"/>
     <w:pPr>
       <w:spacing w:after="0" w:line="240" w:lineRule="auto"/>
@@ -12634,9 +12569,9 @@
       </w:rPr>
     </w:tblStylePr>
   </w:style>
-  <w:style w:type="table" w:styleId="772">
+  <w:style w:type="table" w:styleId="788">
     <w:name w:val="List Table 7 Colorful - Accent 3"/>
-    <w:basedOn w:val="657"/>
+    <w:basedOn w:val="673"/>
     <w:uiPriority w:val="99"/>
     <w:pPr>
       <w:spacing w:after="0" w:line="240" w:lineRule="auto"/>
@@ -12750,9 +12685,9 @@
       </w:rPr>
     </w:tblStylePr>
   </w:style>
-  <w:style w:type="table" w:styleId="773">
+  <w:style w:type="table" w:styleId="789">
     <w:name w:val="List Table 7 Colorful - Accent 4"/>
-    <w:basedOn w:val="657"/>
+    <w:basedOn w:val="673"/>
     <w:uiPriority w:val="99"/>
     <w:pPr>
       <w:spacing w:after="0" w:line="240" w:lineRule="auto"/>
@@ -12866,9 +12801,9 @@
       </w:rPr>
     </w:tblStylePr>
   </w:style>
-  <w:style w:type="table" w:styleId="774">
+  <w:style w:type="table" w:styleId="790">
     <w:name w:val="List Table 7 Colorful - Accent 5"/>
-    <w:basedOn w:val="657"/>
+    <w:basedOn w:val="673"/>
     <w:uiPriority w:val="99"/>
     <w:pPr>
       <w:spacing w:after="0" w:line="240" w:lineRule="auto"/>
@@ -12982,9 +12917,9 @@
       </w:rPr>
     </w:tblStylePr>
   </w:style>
-  <w:style w:type="table" w:styleId="775">
+  <w:style w:type="table" w:styleId="791">
     <w:name w:val="List Table 7 Colorful - Accent 6"/>
-    <w:basedOn w:val="657"/>
+    <w:basedOn w:val="673"/>
     <w:uiPriority w:val="99"/>
     <w:pPr>
       <w:spacing w:after="0" w:line="240" w:lineRule="auto"/>
@@ -13098,9 +13033,9 @@
       </w:rPr>
     </w:tblStylePr>
   </w:style>
-  <w:style w:type="table" w:styleId="776">
+  <w:style w:type="table" w:styleId="792">
     <w:name w:val="Lined - Accent"/>
-    <w:basedOn w:val="657"/>
+    <w:basedOn w:val="673"/>
     <w:uiPriority w:val="99"/>
     <w:pPr>
       <w:spacing w:after="0" w:line="240" w:lineRule="auto"/>
@@ -13188,9 +13123,9 @@
       </w:tcPr>
     </w:tblStylePr>
   </w:style>
-  <w:style w:type="table" w:styleId="777">
+  <w:style w:type="table" w:styleId="793">
     <w:name w:val="Lined - Accent 1"/>
-    <w:basedOn w:val="657"/>
+    <w:basedOn w:val="673"/>
     <w:uiPriority w:val="99"/>
     <w:pPr>
       <w:spacing w:after="0" w:line="240" w:lineRule="auto"/>
@@ -13278,9 +13213,9 @@
       </w:tcPr>
     </w:tblStylePr>
   </w:style>
-  <w:style w:type="table" w:styleId="778">
+  <w:style w:type="table" w:styleId="794">
     <w:name w:val="Lined - Accent 2"/>
-    <w:basedOn w:val="657"/>
+    <w:basedOn w:val="673"/>
     <w:uiPriority w:val="99"/>
     <w:pPr>
       <w:spacing w:after="0" w:line="240" w:lineRule="auto"/>
@@ -13368,9 +13303,9 @@
       </w:tcPr>
     </w:tblStylePr>
   </w:style>
-  <w:style w:type="table" w:styleId="779">
+  <w:style w:type="table" w:styleId="795">
     <w:name w:val="Lined - Accent 3"/>
-    <w:basedOn w:val="657"/>
+    <w:basedOn w:val="673"/>
     <w:uiPriority w:val="99"/>
     <w:pPr>
       <w:spacing w:after="0" w:line="240" w:lineRule="auto"/>
@@ -13458,9 +13393,9 @@
       </w:tcPr>
     </w:tblStylePr>
   </w:style>
-  <w:style w:type="table" w:styleId="780">
+  <w:style w:type="table" w:styleId="796">
     <w:name w:val="Lined - Accent 4"/>
-    <w:basedOn w:val="657"/>
+    <w:basedOn w:val="673"/>
     <w:uiPriority w:val="99"/>
     <w:pPr>
       <w:spacing w:after="0" w:line="240" w:lineRule="auto"/>
@@ -13548,9 +13483,9 @@
       </w:tcPr>
     </w:tblStylePr>
   </w:style>
-  <w:style w:type="table" w:styleId="781">
+  <w:style w:type="table" w:styleId="797">
     <w:name w:val="Lined - Accent 5"/>
-    <w:basedOn w:val="657"/>
+    <w:basedOn w:val="673"/>
     <w:uiPriority w:val="99"/>
     <w:pPr>
       <w:spacing w:after="0" w:line="240" w:lineRule="auto"/>
@@ -13638,9 +13573,9 @@
       </w:tcPr>
     </w:tblStylePr>
   </w:style>
-  <w:style w:type="table" w:styleId="782">
+  <w:style w:type="table" w:styleId="798">
     <w:name w:val="Lined - Accent 6"/>
-    <w:basedOn w:val="657"/>
+    <w:basedOn w:val="673"/>
     <w:uiPriority w:val="99"/>
     <w:pPr>
       <w:spacing w:after="0" w:line="240" w:lineRule="auto"/>
@@ -13728,9 +13663,9 @@
       </w:tcPr>
     </w:tblStylePr>
   </w:style>
-  <w:style w:type="table" w:styleId="783">
+  <w:style w:type="table" w:styleId="799">
     <w:name w:val="Bordered &amp; Lined - Accent"/>
-    <w:basedOn w:val="657"/>
+    <w:basedOn w:val="673"/>
     <w:uiPriority w:val="99"/>
     <w:pPr>
       <w:spacing w:after="0" w:line="240" w:lineRule="auto"/>
@@ -13826,9 +13761,9 @@
       </w:tcPr>
     </w:tblStylePr>
   </w:style>
-  <w:style w:type="table" w:styleId="784">
+  <w:style w:type="table" w:styleId="800">
     <w:name w:val="Bordered &amp; Lined - Accent 1"/>
-    <w:basedOn w:val="657"/>
+    <w:basedOn w:val="673"/>
     <w:uiPriority w:val="99"/>
     <w:pPr>
       <w:spacing w:after="0" w:line="240" w:lineRule="auto"/>
@@ -13924,9 +13859,9 @@
       </w:tcPr>
     </w:tblStylePr>
   </w:style>
-  <w:style w:type="table" w:styleId="785">
+  <w:style w:type="table" w:styleId="801">
     <w:name w:val="Bordered &amp; Lined - Accent 2"/>
-    <w:basedOn w:val="657"/>
+    <w:basedOn w:val="673"/>
     <w:uiPriority w:val="99"/>
     <w:pPr>
       <w:spacing w:after="0" w:line="240" w:lineRule="auto"/>
@@ -14022,9 +13957,9 @@
       </w:tcPr>
     </w:tblStylePr>
   </w:style>
-  <w:style w:type="table" w:styleId="786">
+  <w:style w:type="table" w:styleId="802">
     <w:name w:val="Bordered &amp; Lined - Accent 3"/>
-    <w:basedOn w:val="657"/>
+    <w:basedOn w:val="673"/>
     <w:uiPriority w:val="99"/>
     <w:pPr>
       <w:spacing w:after="0" w:line="240" w:lineRule="auto"/>
@@ -14120,9 +14055,9 @@
       </w:tcPr>
     </w:tblStylePr>
   </w:style>
-  <w:style w:type="table" w:styleId="787">
+  <w:style w:type="table" w:styleId="803">
     <w:name w:val="Bordered &amp; Lined - Accent 4"/>
-    <w:basedOn w:val="657"/>
+    <w:basedOn w:val="673"/>
     <w:uiPriority w:val="99"/>
     <w:pPr>
       <w:spacing w:after="0" w:line="240" w:lineRule="auto"/>
@@ -14218,9 +14153,9 @@
       </w:tcPr>
     </w:tblStylePr>
   </w:style>
-  <w:style w:type="table" w:styleId="788">
+  <w:style w:type="table" w:styleId="804">
     <w:name w:val="Bordered &amp; Lined - Accent 5"/>
-    <w:basedOn w:val="657"/>
+    <w:basedOn w:val="673"/>
     <w:uiPriority w:val="99"/>
     <w:pPr>
       <w:spacing w:after="0" w:line="240" w:lineRule="auto"/>
@@ -14316,9 +14251,9 @@
       </w:tcPr>
     </w:tblStylePr>
   </w:style>
-  <w:style w:type="table" w:styleId="789">
+  <w:style w:type="table" w:styleId="805">
     <w:name w:val="Bordered &amp; Lined - Accent 6"/>
-    <w:basedOn w:val="657"/>
+    <w:basedOn w:val="673"/>
     <w:uiPriority w:val="99"/>
     <w:pPr>
       <w:spacing w:after="0" w:line="240" w:lineRule="auto"/>
@@ -14414,9 +14349,9 @@
       </w:tcPr>
     </w:tblStylePr>
   </w:style>
-  <w:style w:type="table" w:styleId="790">
+  <w:style w:type="table" w:styleId="806">
     <w:name w:val="Bordered"/>
-    <w:basedOn w:val="657"/>
+    <w:basedOn w:val="673"/>
     <w:uiPriority w:val="99"/>
     <w:pPr>
       <w:spacing w:after="0" w:line="240" w:lineRule="auto"/>
@@ -14493,9 +14428,9 @@
       </w:tcPr>
     </w:tblStylePr>
   </w:style>
-  <w:style w:type="table" w:styleId="791">
+  <w:style w:type="table" w:styleId="807">
     <w:name w:val="Bordered - Accent 1"/>
-    <w:basedOn w:val="657"/>
+    <w:basedOn w:val="673"/>
     <w:uiPriority w:val="99"/>
     <w:pPr>
       <w:spacing w:after="0" w:line="240" w:lineRule="auto"/>
@@ -14572,9 +14507,9 @@
       </w:tcPr>
     </w:tblStylePr>
   </w:style>
-  <w:style w:type="table" w:styleId="792">
+  <w:style w:type="table" w:styleId="808">
     <w:name w:val="Bordered - Accent 2"/>
-    <w:basedOn w:val="657"/>
+    <w:basedOn w:val="673"/>
     <w:uiPriority w:val="99"/>
     <w:pPr>
       <w:spacing w:after="0" w:line="240" w:lineRule="auto"/>
@@ -14651,9 +14586,9 @@
       </w:tcPr>
     </w:tblStylePr>
   </w:style>
-  <w:style w:type="table" w:styleId="793">
+  <w:style w:type="table" w:styleId="809">
     <w:name w:val="Bordered - Accent 3"/>
-    <w:basedOn w:val="657"/>
+    <w:basedOn w:val="673"/>
     <w:uiPriority w:val="99"/>
     <w:pPr>
       <w:spacing w:after="0" w:line="240" w:lineRule="auto"/>
@@ -14730,9 +14665,9 @@
       </w:tcPr>
     </w:tblStylePr>
   </w:style>
-  <w:style w:type="table" w:styleId="794">
+  <w:style w:type="table" w:styleId="810">
     <w:name w:val="Bordered - Accent 4"/>
-    <w:basedOn w:val="657"/>
+    <w:basedOn w:val="673"/>
     <w:uiPriority w:val="99"/>
     <w:pPr>
       <w:spacing w:after="0" w:line="240" w:lineRule="auto"/>
@@ -14809,9 +14744,9 @@
       </w:tcPr>
     </w:tblStylePr>
   </w:style>
-  <w:style w:type="table" w:styleId="795">
+  <w:style w:type="table" w:styleId="811">
     <w:name w:val="Bordered - Accent 5"/>
-    <w:basedOn w:val="657"/>
+    <w:basedOn w:val="673"/>
     <w:uiPriority w:val="99"/>
     <w:pPr>
       <w:spacing w:after="0" w:line="240" w:lineRule="auto"/>
@@ -14888,9 +14823,9 @@
       </w:tcPr>
     </w:tblStylePr>
   </w:style>
-  <w:style w:type="table" w:styleId="796">
+  <w:style w:type="table" w:styleId="812">
     <w:name w:val="Bordered - Accent 6"/>
-    <w:basedOn w:val="657"/>
+    <w:basedOn w:val="673"/>
     <w:uiPriority w:val="99"/>
     <w:pPr>
       <w:spacing w:after="0" w:line="240" w:lineRule="auto"/>
@@ -14967,7 +14902,7 @@
       </w:tcPr>
     </w:tblStylePr>
   </w:style>
-  <w:style w:type="character" w:styleId="797">
+  <w:style w:type="character" w:styleId="813">
     <w:name w:val="Hyperlink"/>
     <w:uiPriority w:val="99"/>
     <w:unhideWhenUsed/>
@@ -14976,10 +14911,10 @@
       <w:u w:val="single"/>
     </w:rPr>
   </w:style>
-  <w:style w:type="paragraph" w:styleId="798">
+  <w:style w:type="paragraph" w:styleId="814">
     <w:name w:val="footnote text"/>
-    <w:basedOn w:val="815"/>
-    <w:link w:val="799"/>
+    <w:basedOn w:val="831"/>
+    <w:link w:val="815"/>
     <w:uiPriority w:val="99"/>
     <w:semiHidden/>
     <w:unhideWhenUsed/>
@@ -14990,15 +14925,15 @@
       <w:sz w:val="18"/>
     </w:rPr>
   </w:style>
-  <w:style w:type="character" w:styleId="799">
+  <w:style w:type="character" w:styleId="815">
     <w:name w:val="Footnote Text Char"/>
-    <w:link w:val="798"/>
+    <w:link w:val="814"/>
     <w:uiPriority w:val="99"/>
     <w:rPr>
       <w:sz w:val="18"/>
     </w:rPr>
   </w:style>
-  <w:style w:type="character" w:styleId="800">
+  <w:style w:type="character" w:styleId="816">
     <w:name w:val="footnote reference"/>
     <w:uiPriority w:val="99"/>
     <w:unhideWhenUsed/>
@@ -15006,10 +14941,10 @@
       <w:vertAlign w:val="superscript"/>
     </w:rPr>
   </w:style>
-  <w:style w:type="paragraph" w:styleId="801">
+  <w:style w:type="paragraph" w:styleId="817">
     <w:name w:val="endnote text"/>
-    <w:basedOn w:val="815"/>
-    <w:link w:val="802"/>
+    <w:basedOn w:val="831"/>
+    <w:link w:val="818"/>
     <w:uiPriority w:val="99"/>
     <w:semiHidden/>
     <w:unhideWhenUsed/>
@@ -15020,15 +14955,15 @@
       <w:sz w:val="20"/>
     </w:rPr>
   </w:style>
-  <w:style w:type="character" w:styleId="802">
+  <w:style w:type="character" w:styleId="818">
     <w:name w:val="Endnote Text Char"/>
-    <w:link w:val="801"/>
+    <w:link w:val="817"/>
     <w:uiPriority w:val="99"/>
     <w:rPr>
       <w:sz w:val="20"/>
     </w:rPr>
   </w:style>
-  <w:style w:type="character" w:styleId="803">
+  <w:style w:type="character" w:styleId="819">
     <w:name w:val="endnote reference"/>
     <w:uiPriority w:val="99"/>
     <w:semiHidden/>
@@ -15037,10 +14972,10 @@
       <w:vertAlign w:val="superscript"/>
     </w:rPr>
   </w:style>
-  <w:style w:type="paragraph" w:styleId="804">
+  <w:style w:type="paragraph" w:styleId="820">
     <w:name w:val="toc 1"/>
-    <w:basedOn w:val="815"/>
-    <w:next w:val="815"/>
+    <w:basedOn w:val="831"/>
+    <w:next w:val="831"/>
     <w:uiPriority w:val="39"/>
     <w:unhideWhenUsed/>
     <w:pPr>
@@ -15048,10 +14983,10 @@
       <w:spacing w:after="57"/>
     </w:pPr>
   </w:style>
-  <w:style w:type="paragraph" w:styleId="805">
+  <w:style w:type="paragraph" w:styleId="821">
     <w:name w:val="toc 2"/>
-    <w:basedOn w:val="815"/>
-    <w:next w:val="815"/>
+    <w:basedOn w:val="831"/>
+    <w:next w:val="831"/>
     <w:uiPriority w:val="39"/>
     <w:unhideWhenUsed/>
     <w:pPr>
@@ -15059,10 +14994,10 @@
       <w:spacing w:after="57"/>
     </w:pPr>
   </w:style>
-  <w:style w:type="paragraph" w:styleId="806">
+  <w:style w:type="paragraph" w:styleId="822">
     <w:name w:val="toc 3"/>
-    <w:basedOn w:val="815"/>
-    <w:next w:val="815"/>
+    <w:basedOn w:val="831"/>
+    <w:next w:val="831"/>
     <w:uiPriority w:val="39"/>
     <w:unhideWhenUsed/>
     <w:pPr>
@@ -15070,10 +15005,10 @@
       <w:spacing w:after="57"/>
     </w:pPr>
   </w:style>
-  <w:style w:type="paragraph" w:styleId="807">
+  <w:style w:type="paragraph" w:styleId="823">
     <w:name w:val="toc 4"/>
-    <w:basedOn w:val="815"/>
-    <w:next w:val="815"/>
+    <w:basedOn w:val="831"/>
+    <w:next w:val="831"/>
     <w:uiPriority w:val="39"/>
     <w:unhideWhenUsed/>
     <w:pPr>
@@ -15081,10 +15016,10 @@
       <w:spacing w:after="57"/>
     </w:pPr>
   </w:style>
-  <w:style w:type="paragraph" w:styleId="808">
+  <w:style w:type="paragraph" w:styleId="824">
     <w:name w:val="toc 5"/>
-    <w:basedOn w:val="815"/>
-    <w:next w:val="815"/>
+    <w:basedOn w:val="831"/>
+    <w:next w:val="831"/>
     <w:uiPriority w:val="39"/>
     <w:unhideWhenUsed/>
     <w:pPr>
@@ -15092,10 +15027,10 @@
       <w:spacing w:after="57"/>
     </w:pPr>
   </w:style>
-  <w:style w:type="paragraph" w:styleId="809">
+  <w:style w:type="paragraph" w:styleId="825">
     <w:name w:val="toc 6"/>
-    <w:basedOn w:val="815"/>
-    <w:next w:val="815"/>
+    <w:basedOn w:val="831"/>
+    <w:next w:val="831"/>
     <w:uiPriority w:val="39"/>
     <w:unhideWhenUsed/>
     <w:pPr>
@@ -15103,10 +15038,10 @@
       <w:spacing w:after="57"/>
     </w:pPr>
   </w:style>
-  <w:style w:type="paragraph" w:styleId="810">
+  <w:style w:type="paragraph" w:styleId="826">
     <w:name w:val="toc 7"/>
-    <w:basedOn w:val="815"/>
-    <w:next w:val="815"/>
+    <w:basedOn w:val="831"/>
+    <w:next w:val="831"/>
     <w:uiPriority w:val="39"/>
     <w:unhideWhenUsed/>
     <w:pPr>
@@ -15114,10 +15049,10 @@
       <w:spacing w:after="57"/>
     </w:pPr>
   </w:style>
-  <w:style w:type="paragraph" w:styleId="811">
+  <w:style w:type="paragraph" w:styleId="827">
     <w:name w:val="toc 8"/>
-    <w:basedOn w:val="815"/>
-    <w:next w:val="815"/>
+    <w:basedOn w:val="831"/>
+    <w:next w:val="831"/>
     <w:uiPriority w:val="39"/>
     <w:unhideWhenUsed/>
     <w:pPr>
@@ -15125,10 +15060,10 @@
       <w:spacing w:after="57"/>
     </w:pPr>
   </w:style>
-  <w:style w:type="paragraph" w:styleId="812">
+  <w:style w:type="paragraph" w:styleId="828">
     <w:name w:val="toc 9"/>
-    <w:basedOn w:val="815"/>
-    <w:next w:val="815"/>
+    <w:basedOn w:val="831"/>
+    <w:next w:val="831"/>
     <w:uiPriority w:val="39"/>
     <w:unhideWhenUsed/>
     <w:pPr>
@@ -15136,32 +15071,32 @@
       <w:spacing w:after="57"/>
     </w:pPr>
   </w:style>
-  <w:style w:type="paragraph" w:styleId="813">
+  <w:style w:type="paragraph" w:styleId="829">
     <w:name w:val="TOC Heading"/>
     <w:uiPriority w:val="39"/>
     <w:unhideWhenUsed/>
   </w:style>
-  <w:style w:type="paragraph" w:styleId="814">
+  <w:style w:type="paragraph" w:styleId="830">
     <w:name w:val="table of figures"/>
-    <w:basedOn w:val="815"/>
-    <w:next w:val="815"/>
+    <w:basedOn w:val="831"/>
+    <w:next w:val="831"/>
     <w:uiPriority w:val="99"/>
     <w:unhideWhenUsed/>
     <w:pPr>
       <w:spacing w:after="0" w:afterAutospacing="0"/>
     </w:pPr>
   </w:style>
-  <w:style w:type="paragraph" w:styleId="815" w:default="1">
+  <w:style w:type="paragraph" w:styleId="831" w:default="1">
     <w:name w:val="Normal"/>
   </w:style>
-  <w:style w:type="table" w:styleId="816" w:default="1">
+  <w:style w:type="table" w:styleId="832" w:default="1">
     <w:name w:val="Table Normal"/>
     <w:tblPr/>
   </w:style>
-  <w:style w:type="paragraph" w:styleId="817">
+  <w:style w:type="paragraph" w:styleId="833">
     <w:name w:val="Heading 1"/>
-    <w:basedOn w:val="815"/>
-    <w:next w:val="815"/>
+    <w:basedOn w:val="831"/>
+    <w:next w:val="831"/>
     <w:pPr>
       <w:keepLines/>
       <w:keepNext/>
@@ -15173,10 +15108,10 @@
       <w:szCs w:val="40"/>
     </w:rPr>
   </w:style>
-  <w:style w:type="paragraph" w:styleId="818">
+  <w:style w:type="paragraph" w:styleId="834">
     <w:name w:val="Heading 2"/>
-    <w:basedOn w:val="815"/>
-    <w:next w:val="815"/>
+    <w:basedOn w:val="831"/>
+    <w:next w:val="831"/>
     <w:pPr>
       <w:keepLines/>
       <w:keepNext/>
@@ -15189,10 +15124,10 @@
       <w:szCs w:val="32"/>
     </w:rPr>
   </w:style>
-  <w:style w:type="paragraph" w:styleId="819">
+  <w:style w:type="paragraph" w:styleId="835">
     <w:name w:val="Heading 3"/>
-    <w:basedOn w:val="815"/>
-    <w:next w:val="815"/>
+    <w:basedOn w:val="831"/>
+    <w:next w:val="831"/>
     <w:pPr>
       <w:keepLines/>
       <w:keepNext/>
@@ -15206,10 +15141,10 @@
       <w:szCs w:val="28"/>
     </w:rPr>
   </w:style>
-  <w:style w:type="paragraph" w:styleId="820">
+  <w:style w:type="paragraph" w:styleId="836">
     <w:name w:val="Heading 4"/>
-    <w:basedOn w:val="815"/>
-    <w:next w:val="815"/>
+    <w:basedOn w:val="831"/>
+    <w:next w:val="831"/>
     <w:pPr>
       <w:keepLines/>
       <w:keepNext/>
@@ -15222,10 +15157,10 @@
       <w:szCs w:val="24"/>
     </w:rPr>
   </w:style>
-  <w:style w:type="paragraph" w:styleId="821">
+  <w:style w:type="paragraph" w:styleId="837">
     <w:name w:val="Heading 5"/>
-    <w:basedOn w:val="815"/>
-    <w:next w:val="815"/>
+    <w:basedOn w:val="831"/>
+    <w:next w:val="831"/>
     <w:pPr>
       <w:keepLines/>
       <w:keepNext/>
@@ -15238,10 +15173,10 @@
       <w:szCs w:val="22"/>
     </w:rPr>
   </w:style>
-  <w:style w:type="paragraph" w:styleId="822">
+  <w:style w:type="paragraph" w:styleId="838">
     <w:name w:val="Heading 6"/>
-    <w:basedOn w:val="815"/>
-    <w:next w:val="815"/>
+    <w:basedOn w:val="831"/>
+    <w:next w:val="831"/>
     <w:pPr>
       <w:keepLines/>
       <w:keepNext/>
@@ -15255,10 +15190,10 @@
       <w:szCs w:val="22"/>
     </w:rPr>
   </w:style>
-  <w:style w:type="paragraph" w:styleId="823">
+  <w:style w:type="paragraph" w:styleId="839">
     <w:name w:val="Title"/>
-    <w:basedOn w:val="815"/>
-    <w:next w:val="815"/>
+    <w:basedOn w:val="831"/>
+    <w:next w:val="831"/>
     <w:pPr>
       <w:keepLines/>
       <w:keepNext/>
@@ -15270,10 +15205,10 @@
       <w:szCs w:val="52"/>
     </w:rPr>
   </w:style>
-  <w:style w:type="paragraph" w:styleId="824">
+  <w:style w:type="paragraph" w:styleId="840">
     <w:name w:val="Subtitle"/>
-    <w:basedOn w:val="815"/>
-    <w:next w:val="815"/>
+    <w:basedOn w:val="831"/>
+    <w:next w:val="831"/>
     <w:pPr>
       <w:keepLines/>
       <w:keepNext/>
@@ -15288,9 +15223,9 @@
       <w:szCs w:val="30"/>
     </w:rPr>
   </w:style>
-  <w:style w:type="table" w:styleId="825">
+  <w:style w:type="table" w:styleId="841">
     <w:name w:val="StGen2"/>
-    <w:basedOn w:val="816"/>
+    <w:basedOn w:val="832"/>
     <w:tblPr>
       <w:tblStyleRowBandSize w:val="1"/>
       <w:tblStyleColBandSize w:val="1"/>
@@ -15302,9 +15237,9 @@
       </w:tblCellMar>
     </w:tblPr>
   </w:style>
-  <w:style w:type="table" w:styleId="826">
+  <w:style w:type="table" w:styleId="842">
     <w:name w:val="StGen3"/>
-    <w:basedOn w:val="816"/>
+    <w:basedOn w:val="832"/>
     <w:tblPr>
       <w:tblStyleRowBandSize w:val="1"/>
       <w:tblStyleColBandSize w:val="1"/>
@@ -15316,13 +15251,13 @@
       </w:tblCellMar>
     </w:tblPr>
   </w:style>
-  <w:style w:type="character" w:styleId="827" w:default="1">
+  <w:style w:type="character" w:styleId="843" w:default="1">
     <w:name w:val="Default Paragraph Font"/>
     <w:uiPriority w:val="1"/>
     <w:semiHidden/>
     <w:unhideWhenUsed/>
   </w:style>
-  <w:style w:type="numbering" w:styleId="828" w:default="1">
+  <w:style w:type="numbering" w:styleId="844" w:default="1">
     <w:name w:val="No List"/>
     <w:uiPriority w:val="99"/>
     <w:semiHidden/>

</xml_diff>